<commit_message>
Commit message describing the changes
</commit_message>
<xml_diff>
--- a/DeploymentSteps.docx
+++ b/DeploymentSteps.docx
@@ -36,6 +36,9 @@
     <w:p/>
     <w:p>
       <w:r>
+        <w:rPr>
+          <w:noProof/>
+        </w:rPr>
         <w:drawing>
           <wp:inline distT="0" distB="0" distL="0" distR="0" wp14:anchorId="244825BF" wp14:editId="0A9B6D98">
             <wp:extent cx="5274310" cy="2430780"/>
@@ -52,7 +55,7 @@
                     <pic:cNvPicPr/>
                   </pic:nvPicPr>
                   <pic:blipFill>
-                    <a:blip r:embed="rId4"/>
+                    <a:blip r:embed="rId6"/>
                     <a:stretch>
                       <a:fillRect/>
                     </a:stretch>
@@ -93,7 +96,7 @@
     </w:p>
     <w:p/>
     <w:p>
-      <w:hyperlink r:id="rId5" w:history="1">
+      <w:hyperlink r:id="rId7" w:history="1">
         <w:r>
           <w:rPr>
             <w:rStyle w:val="a3"/>
@@ -127,13 +130,8 @@
       </w:r>
       <w:proofErr w:type="spellEnd"/>
       <w:r>
-        <w:t xml:space="preserve"> and paste it into your </w:t>
-      </w:r>
-      <w:proofErr w:type="gramStart"/>
-      <w:r>
-        <w:t>browser</w:t>
-      </w:r>
-      <w:proofErr w:type="gramEnd"/>
+        <w:t xml:space="preserve"> and paste it into your browser</w:t>
+      </w:r>
     </w:p>
     <w:p/>
     <w:p>
@@ -148,15 +146,10 @@
     </w:p>
     <w:p/>
     <w:p>
-      <w:pPr>
+      <w:r>
         <w:rPr>
           <w:rFonts w:hint="eastAsia"/>
         </w:rPr>
-      </w:pPr>
-      <w:r>
-        <w:rPr>
-          <w:rFonts w:hint="eastAsia"/>
-        </w:rPr>
         <w:t>E</w:t>
       </w:r>
       <w:r>
@@ -168,6 +161,9 @@
     </w:p>
     <w:p>
       <w:r>
+        <w:rPr>
+          <w:noProof/>
+        </w:rPr>
         <w:lastRenderedPageBreak/>
         <w:drawing>
           <wp:inline distT="0" distB="0" distL="0" distR="0" wp14:anchorId="7A05951C" wp14:editId="7BD46D07">
@@ -185,7 +181,7 @@
                     <pic:cNvPicPr/>
                   </pic:nvPicPr>
                   <pic:blipFill>
-                    <a:blip r:embed="rId6"/>
+                    <a:blip r:embed="rId8"/>
                     <a:stretch>
                       <a:fillRect/>
                     </a:stretch>
@@ -274,22 +270,8 @@
           <w:shd w:val="clear" w:color="auto" w:fill="222222"/>
           <w14:ligatures w14:val="none"/>
         </w:rPr>
-        <w:t xml:space="preserve"> components </w:t>
-      </w:r>
-      <w:proofErr w:type="gramStart"/>
-      <w:r>
-        <w:rPr>
-          <w:rFonts w:ascii="Fira Code" w:eastAsia="細明體" w:hAnsi="Fira Code" w:cs="Fira Code"/>
-          <w:color w:val="EDEDED"/>
-          <w:kern w:val="0"/>
-          <w:sz w:val="26"/>
-          <w:szCs w:val="26"/>
-          <w:shd w:val="clear" w:color="auto" w:fill="222222"/>
-          <w14:ligatures w14:val="none"/>
-        </w:rPr>
-        <w:t>update</w:t>
-      </w:r>
-      <w:proofErr w:type="gramEnd"/>
+        <w:t xml:space="preserve"> components update</w:t>
+      </w:r>
     </w:p>
     <w:p>
       <w:r>
@@ -670,19 +652,7 @@
           <w:szCs w:val="26"/>
           <w:shd w:val="clear" w:color="auto" w:fill="222222"/>
         </w:rPr>
-        <w:t>/video-processing-repo/video-processing-</w:t>
-      </w:r>
-      <w:proofErr w:type="gramStart"/>
-      <w:r>
-        <w:rPr>
-          <w:rStyle w:val="HTML1"/>
-          <w:rFonts w:ascii="Fira Code" w:hAnsi="Fira Code" w:cs="Fira Code"/>
-          <w:color w:val="EDEDED"/>
-          <w:sz w:val="26"/>
-          <w:szCs w:val="26"/>
-          <w:shd w:val="clear" w:color="auto" w:fill="222222"/>
-        </w:rPr>
-        <w:t xml:space="preserve">service </w:t>
+        <w:t xml:space="preserve">/video-processing-repo/video-processing-service </w:t>
       </w:r>
       <w:r>
         <w:rPr>
@@ -693,7 +663,6 @@
         </w:rPr>
         <w:t>.</w:t>
       </w:r>
-      <w:proofErr w:type="gramEnd"/>
     </w:p>
     <w:p/>
     <w:p>
@@ -786,21 +755,8 @@
           <w:szCs w:val="26"/>
           <w:shd w:val="clear" w:color="auto" w:fill="222222"/>
         </w:rPr>
-        <w:t>/video-processing-repo/video-processing-</w:t>
-      </w:r>
-      <w:proofErr w:type="gramStart"/>
-      <w:r>
-        <w:rPr>
-          <w:rStyle w:val="HTML1"/>
-          <w:rFonts w:ascii="Fira Code" w:hAnsi="Fira Code" w:cs="Fira Code"/>
-          <w:color w:val="EDEDED"/>
-          <w:sz w:val="26"/>
-          <w:szCs w:val="26"/>
-          <w:shd w:val="clear" w:color="auto" w:fill="222222"/>
-        </w:rPr>
-        <w:t>service</w:t>
-      </w:r>
-      <w:proofErr w:type="gramEnd"/>
+        <w:t>/video-processing-repo/video-processing-service</w:t>
+      </w:r>
     </w:p>
     <w:p/>
     <w:p>
@@ -819,6 +775,9 @@
     </w:p>
     <w:p>
       <w:r>
+        <w:rPr>
+          <w:noProof/>
+        </w:rPr>
         <w:lastRenderedPageBreak/>
         <w:drawing>
           <wp:inline distT="0" distB="0" distL="0" distR="0" wp14:anchorId="7F9EA779" wp14:editId="048BD8A1">
@@ -836,7 +795,7 @@
                     <pic:cNvPicPr/>
                   </pic:nvPicPr>
                   <pic:blipFill>
-                    <a:blip r:embed="rId7"/>
+                    <a:blip r:embed="rId9"/>
                     <a:stretch>
                       <a:fillRect/>
                     </a:stretch>
@@ -859,6 +818,9 @@
     </w:p>
     <w:p>
       <w:r>
+        <w:rPr>
+          <w:noProof/>
+        </w:rPr>
         <w:lastRenderedPageBreak/>
         <w:drawing>
           <wp:inline distT="0" distB="0" distL="0" distR="0" wp14:anchorId="39E47C72" wp14:editId="1DAF7B3A">
@@ -876,7 +838,7 @@
                     <pic:cNvPicPr/>
                   </pic:nvPicPr>
                   <pic:blipFill>
-                    <a:blip r:embed="rId8"/>
+                    <a:blip r:embed="rId10"/>
                     <a:stretch>
                       <a:fillRect/>
                     </a:stretch>
@@ -979,23 +941,8 @@
           <w:szCs w:val="39"/>
           <w14:ligatures w14:val="none"/>
         </w:rPr>
-        <w:t>1. Create Pub/</w:t>
-      </w:r>
-      <w:proofErr w:type="gramStart"/>
-      <w:r>
-        <w:rPr>
-          <w:rFonts w:ascii="Arial" w:eastAsia="新細明體" w:hAnsi="Arial" w:cs="Arial"/>
-          <w:b/>
-          <w:bCs/>
-          <w:color w:val="E5E5E5"/>
-          <w:kern w:val="0"/>
-          <w:sz w:val="39"/>
-          <w:szCs w:val="39"/>
-          <w14:ligatures w14:val="none"/>
-        </w:rPr>
-        <w:t>Sub topic</w:t>
-      </w:r>
-      <w:proofErr w:type="gramEnd"/>
+        <w:t>1. Create Pub/Sub topic</w:t>
+      </w:r>
     </w:p>
     <w:p>
       <w:pPr>
@@ -1536,7 +1483,7 @@
       </w:r>
     </w:p>
     <w:p>
-      <w:hyperlink r:id="rId9" w:history="1">
+      <w:hyperlink r:id="rId11" w:history="1">
         <w:r>
           <w:rPr>
             <w:rStyle w:val="a3"/>
@@ -1561,11 +1508,64 @@
       </w:r>
     </w:p>
     <w:p>
+      <w:r>
+        <w:t># Create raw videos bucket</w:t>
+      </w:r>
+    </w:p>
+    <w:p>
+      <w:proofErr w:type="spellStart"/>
+      <w:r>
+        <w:t>gsutil</w:t>
+      </w:r>
+      <w:proofErr w:type="spellEnd"/>
+      <w:r>
+        <w:t xml:space="preserve"> mb -l us-central1 --pap=enforced gs://&lt;BUCKET_NAME&gt;</w:t>
+      </w:r>
+    </w:p>
+    <w:p/>
+    <w:p>
+      <w:r>
+        <w:t># Configure bucket to send file upload notifications to Pub/Sub topic</w:t>
+      </w:r>
+    </w:p>
+    <w:p>
+      <w:proofErr w:type="spellStart"/>
+      <w:r>
+        <w:t>gsutil</w:t>
+      </w:r>
+      <w:proofErr w:type="spellEnd"/>
+      <w:r>
+        <w:t xml:space="preserve"> notification create -t &lt;topic-name&gt; -f </w:t>
+      </w:r>
+      <w:proofErr w:type="spellStart"/>
+      <w:r>
+        <w:t>json</w:t>
+      </w:r>
+      <w:proofErr w:type="spellEnd"/>
+      <w:r>
+        <w:t xml:space="preserve"> -e OBJECT_FINALIZE gs://&lt;BUCKET_NAME&gt;</w:t>
+      </w:r>
+    </w:p>
+    <w:p/>
+    <w:p>
+      <w:r>
+        <w:t># Create processed videos bucket</w:t>
+      </w:r>
+    </w:p>
+    <w:p>
       <w:pPr>
         <w:rPr>
           <w:rFonts w:hint="eastAsia"/>
         </w:rPr>
       </w:pPr>
+      <w:proofErr w:type="spellStart"/>
+      <w:r>
+        <w:t>gsutil</w:t>
+      </w:r>
+      <w:proofErr w:type="spellEnd"/>
+      <w:r>
+        <w:t xml:space="preserve"> mb -l us-central1 gs://&lt;BUCKET_NAME&gt;</w:t>
+      </w:r>
     </w:p>
     <w:sectPr>
       <w:pgSz w:w="11906" w:h="16838"/>
@@ -1575,6 +1575,44 @@
     </w:sectPr>
   </w:body>
 </w:document>
+</file>
+
+<file path=word/endnotes.xml><?xml version="1.0" encoding="utf-8"?>
+<w:endnotes xmlns:wpc="http://schemas.microsoft.com/office/word/2010/wordprocessingCanvas" xmlns:cx="http://schemas.microsoft.com/office/drawing/2014/chartex" xmlns:cx1="http://schemas.microsoft.com/office/drawing/2015/9/8/chartex" xmlns:cx2="http://schemas.microsoft.com/office/drawing/2015/10/21/chartex" xmlns:cx3="http://schemas.microsoft.com/office/drawing/2016/5/9/chartex" xmlns:cx4="http://schemas.microsoft.com/office/drawing/2016/5/10/chartex" xmlns:cx5="http://schemas.microsoft.com/office/drawing/2016/5/11/chartex" xmlns:cx6="http://schemas.microsoft.com/office/drawing/2016/5/12/chartex" xmlns:cx7="http://schemas.microsoft.com/office/drawing/2016/5/13/chartex" xmlns:cx8="http://schemas.microsoft.com/office/drawing/2016/5/14/chartex" xmlns:mc="http://schemas.openxmlformats.org/markup-compatibility/2006" xmlns:aink="http://schemas.microsoft.com/office/drawing/2016/ink" xmlns:am3d="http://schemas.microsoft.com/office/drawing/2017/model3d" xmlns:o="urn:schemas-microsoft-com:office:office" xmlns:oel="http://schemas.microsoft.com/office/2019/extlst" xmlns:r="http://schemas.openxmlformats.org/officeDocument/2006/relationships" xmlns:m="http://schemas.openxmlformats.org/officeDocument/2006/math" xmlns:v="urn:schemas-microsoft-com:vml" xmlns:wp14="http://schemas.microsoft.com/office/word/2010/wordprocessingDrawing" xmlns:wp="http://schemas.openxmlformats.org/drawingml/2006/wordprocessingDrawing" xmlns:w10="urn:schemas-microsoft-com:office:word" xmlns:w="http://schemas.openxmlformats.org/wordprocessingml/2006/main" xmlns:w14="http://schemas.microsoft.com/office/word/2010/wordml" xmlns:w15="http://schemas.microsoft.com/office/word/2012/wordml" xmlns:w16cex="http://schemas.microsoft.com/office/word/2018/wordml/cex" xmlns:w16cid="http://schemas.microsoft.com/office/word/2016/wordml/cid" xmlns:w16="http://schemas.microsoft.com/office/word/2018/wordml" xmlns:w16sdtdh="http://schemas.microsoft.com/office/word/2020/wordml/sdtdatahash" xmlns:w16se="http://schemas.microsoft.com/office/word/2015/wordml/symex" xmlns:wpg="http://schemas.microsoft.com/office/word/2010/wordprocessingGroup" xmlns:wpi="http://schemas.microsoft.com/office/word/2010/wordprocessingInk" xmlns:wne="http://schemas.microsoft.com/office/word/2006/wordml" xmlns:wps="http://schemas.microsoft.com/office/word/2010/wordprocessingShape" mc:Ignorable="w14 w15 w16se w16cid w16 w16cex w16sdtdh wp14">
+  <w:endnote w:type="separator" w:id="-1">
+    <w:p>
+      <w:r>
+        <w:separator/>
+      </w:r>
+    </w:p>
+  </w:endnote>
+  <w:endnote w:type="continuationSeparator" w:id="0">
+    <w:p>
+      <w:r>
+        <w:continuationSeparator/>
+      </w:r>
+    </w:p>
+  </w:endnote>
+</w:endnotes>
+</file>
+
+<file path=word/footnotes.xml><?xml version="1.0" encoding="utf-8"?>
+<w:footnotes xmlns:wpc="http://schemas.microsoft.com/office/word/2010/wordprocessingCanvas" xmlns:cx="http://schemas.microsoft.com/office/drawing/2014/chartex" xmlns:cx1="http://schemas.microsoft.com/office/drawing/2015/9/8/chartex" xmlns:cx2="http://schemas.microsoft.com/office/drawing/2015/10/21/chartex" xmlns:cx3="http://schemas.microsoft.com/office/drawing/2016/5/9/chartex" xmlns:cx4="http://schemas.microsoft.com/office/drawing/2016/5/10/chartex" xmlns:cx5="http://schemas.microsoft.com/office/drawing/2016/5/11/chartex" xmlns:cx6="http://schemas.microsoft.com/office/drawing/2016/5/12/chartex" xmlns:cx7="http://schemas.microsoft.com/office/drawing/2016/5/13/chartex" xmlns:cx8="http://schemas.microsoft.com/office/drawing/2016/5/14/chartex" xmlns:mc="http://schemas.openxmlformats.org/markup-compatibility/2006" xmlns:aink="http://schemas.microsoft.com/office/drawing/2016/ink" xmlns:am3d="http://schemas.microsoft.com/office/drawing/2017/model3d" xmlns:o="urn:schemas-microsoft-com:office:office" xmlns:oel="http://schemas.microsoft.com/office/2019/extlst" xmlns:r="http://schemas.openxmlformats.org/officeDocument/2006/relationships" xmlns:m="http://schemas.openxmlformats.org/officeDocument/2006/math" xmlns:v="urn:schemas-microsoft-com:vml" xmlns:wp14="http://schemas.microsoft.com/office/word/2010/wordprocessingDrawing" xmlns:wp="http://schemas.openxmlformats.org/drawingml/2006/wordprocessingDrawing" xmlns:w10="urn:schemas-microsoft-com:office:word" xmlns:w="http://schemas.openxmlformats.org/wordprocessingml/2006/main" xmlns:w14="http://schemas.microsoft.com/office/word/2010/wordml" xmlns:w15="http://schemas.microsoft.com/office/word/2012/wordml" xmlns:w16cex="http://schemas.microsoft.com/office/word/2018/wordml/cex" xmlns:w16cid="http://schemas.microsoft.com/office/word/2016/wordml/cid" xmlns:w16="http://schemas.microsoft.com/office/word/2018/wordml" xmlns:w16sdtdh="http://schemas.microsoft.com/office/word/2020/wordml/sdtdatahash" xmlns:w16se="http://schemas.microsoft.com/office/word/2015/wordml/symex" xmlns:wpg="http://schemas.microsoft.com/office/word/2010/wordprocessingGroup" xmlns:wpi="http://schemas.microsoft.com/office/word/2010/wordprocessingInk" xmlns:wne="http://schemas.microsoft.com/office/word/2006/wordml" xmlns:wps="http://schemas.microsoft.com/office/word/2010/wordprocessingShape" mc:Ignorable="w14 w15 w16se w16cid w16 w16cex w16sdtdh wp14">
+  <w:footnote w:type="separator" w:id="-1">
+    <w:p>
+      <w:r>
+        <w:separator/>
+      </w:r>
+    </w:p>
+  </w:footnote>
+  <w:footnote w:type="continuationSeparator" w:id="0">
+    <w:p>
+      <w:r>
+        <w:continuationSeparator/>
+      </w:r>
+    </w:p>
+  </w:footnote>
+</w:footnotes>
 </file>
 
 <file path=word/styles.xml><?xml version="1.0" encoding="utf-8"?>
@@ -2220,6 +2258,66 @@
     <w:basedOn w:val="a0"/>
     <w:rsid w:val="004F49D2"/>
   </w:style>
+  <w:style w:type="paragraph" w:styleId="a7">
+    <w:name w:val="header"/>
+    <w:basedOn w:val="a"/>
+    <w:link w:val="a8"/>
+    <w:uiPriority w:val="99"/>
+    <w:unhideWhenUsed/>
+    <w:rsid w:val="008D0B67"/>
+    <w:pPr>
+      <w:tabs>
+        <w:tab w:val="center" w:pos="4153"/>
+        <w:tab w:val="right" w:pos="8306"/>
+      </w:tabs>
+      <w:snapToGrid w:val="0"/>
+    </w:pPr>
+    <w:rPr>
+      <w:sz w:val="20"/>
+      <w:szCs w:val="20"/>
+    </w:rPr>
+  </w:style>
+  <w:style w:type="character" w:customStyle="1" w:styleId="a8">
+    <w:name w:val="頁首 字元"/>
+    <w:basedOn w:val="a0"/>
+    <w:link w:val="a7"/>
+    <w:uiPriority w:val="99"/>
+    <w:rsid w:val="008D0B67"/>
+    <w:rPr>
+      <w:sz w:val="20"/>
+      <w:szCs w:val="20"/>
+    </w:rPr>
+  </w:style>
+  <w:style w:type="paragraph" w:styleId="a9">
+    <w:name w:val="footer"/>
+    <w:basedOn w:val="a"/>
+    <w:link w:val="aa"/>
+    <w:uiPriority w:val="99"/>
+    <w:unhideWhenUsed/>
+    <w:rsid w:val="008D0B67"/>
+    <w:pPr>
+      <w:tabs>
+        <w:tab w:val="center" w:pos="4153"/>
+        <w:tab w:val="right" w:pos="8306"/>
+      </w:tabs>
+      <w:snapToGrid w:val="0"/>
+    </w:pPr>
+    <w:rPr>
+      <w:sz w:val="20"/>
+      <w:szCs w:val="20"/>
+    </w:rPr>
+  </w:style>
+  <w:style w:type="character" w:customStyle="1" w:styleId="aa">
+    <w:name w:val="頁尾 字元"/>
+    <w:basedOn w:val="a0"/>
+    <w:link w:val="a9"/>
+    <w:uiPriority w:val="99"/>
+    <w:rsid w:val="008D0B67"/>
+    <w:rPr>
+      <w:sz w:val="20"/>
+      <w:szCs w:val="20"/>
+    </w:rPr>
+  </w:style>
 </w:styles>
 </file>
 

</xml_diff>